<commit_message>
use case diagram for task 1
</commit_message>
<xml_diff>
--- a/Diskusija/tema-1/task.docx
+++ b/Diskusija/tema-1/task.docx
@@ -11,13 +11,13 @@
           <w:noProof/>
         </w:rPr>
         <w:drawing>
-          <wp:anchor distT="0" distB="0" distL="114300" distR="114300" simplePos="0" relativeHeight="251658240" behindDoc="1" locked="0" layoutInCell="1" allowOverlap="1" wp14:anchorId="3C914E31" wp14:editId="65F11D12">
+          <wp:anchor distT="0" distB="0" distL="114300" distR="114300" simplePos="0" relativeHeight="251658240" behindDoc="1" locked="0" layoutInCell="1" allowOverlap="1" wp14:anchorId="3C914E31" wp14:editId="236EFA3B">
             <wp:simplePos x="0" y="0"/>
             <wp:positionH relativeFrom="rightMargin">
-              <wp:align>left</wp:align>
+              <wp:posOffset>-387706</wp:posOffset>
             </wp:positionH>
             <wp:positionV relativeFrom="paragraph">
-              <wp:posOffset>-784225</wp:posOffset>
+              <wp:posOffset>-359944</wp:posOffset>
             </wp:positionV>
             <wp:extent cx="718758" cy="781050"/>
             <wp:effectExtent l="0" t="0" r="5715" b="0"/>
@@ -36,7 +36,7 @@
                     </pic:cNvPicPr>
                   </pic:nvPicPr>
                   <pic:blipFill>
-                    <a:blip r:embed="rId5" cstate="print">
+                    <a:blip r:embed="rId8" cstate="print">
                       <a:extLst>
                         <a:ext uri="{28A0092B-C50C-407E-A947-70E740481C1C}">
                           <a14:useLocalDpi xmlns:a14="http://schemas.microsoft.com/office/drawing/2010/main" val="0"/>
@@ -84,6 +84,7 @@
           <w:szCs w:val="44"/>
         </w:rPr>
       </w:pPr>
+      <w:proofErr w:type="spellStart"/>
       <w:r>
         <w:rPr>
           <w:b/>
@@ -91,13 +92,152 @@
           <w:sz w:val="44"/>
           <w:szCs w:val="44"/>
         </w:rPr>
-        <w:t>Predlog resenja – diskusija 6</w:t>
+        <w:t>Predlog</w:t>
+      </w:r>
+      <w:proofErr w:type="spellEnd"/>
+      <w:r>
+        <w:rPr>
+          <w:b/>
+          <w:bCs/>
+          <w:sz w:val="44"/>
+          <w:szCs w:val="44"/>
+        </w:rPr>
+        <w:t xml:space="preserve"> </w:t>
+      </w:r>
+      <w:proofErr w:type="spellStart"/>
+      <w:r>
+        <w:rPr>
+          <w:b/>
+          <w:bCs/>
+          <w:sz w:val="44"/>
+          <w:szCs w:val="44"/>
+        </w:rPr>
+        <w:t>resenja</w:t>
+      </w:r>
+      <w:proofErr w:type="spellEnd"/>
+      <w:r>
+        <w:rPr>
+          <w:b/>
+          <w:bCs/>
+          <w:sz w:val="44"/>
+          <w:szCs w:val="44"/>
+        </w:rPr>
+        <w:t xml:space="preserve"> – </w:t>
+      </w:r>
+      <w:proofErr w:type="spellStart"/>
+      <w:r>
+        <w:rPr>
+          <w:b/>
+          <w:bCs/>
+          <w:sz w:val="44"/>
+          <w:szCs w:val="44"/>
+        </w:rPr>
+        <w:t>diskusija</w:t>
+      </w:r>
+      <w:proofErr w:type="spellEnd"/>
+      <w:r>
+        <w:rPr>
+          <w:b/>
+          <w:bCs/>
+          <w:sz w:val="44"/>
+          <w:szCs w:val="44"/>
+        </w:rPr>
+        <w:t xml:space="preserve"> 6</w:t>
       </w:r>
     </w:p>
     <w:p>
       <w:pPr>
         <w:ind w:left="360"/>
       </w:pPr>
+    </w:p>
+    <w:p>
+      <w:pPr>
+        <w:ind w:left="360"/>
+        <w:rPr>
+          <w:sz w:val="36"/>
+          <w:szCs w:val="36"/>
+        </w:rPr>
+      </w:pPr>
+      <w:proofErr w:type="spellStart"/>
+      <w:r>
+        <w:rPr>
+          <w:sz w:val="36"/>
+          <w:szCs w:val="36"/>
+        </w:rPr>
+        <w:t>Tema</w:t>
+      </w:r>
+      <w:proofErr w:type="spellEnd"/>
+      <w:r>
+        <w:rPr>
+          <w:sz w:val="36"/>
+          <w:szCs w:val="36"/>
+        </w:rPr>
+        <w:t xml:space="preserve">: </w:t>
+      </w:r>
+      <w:proofErr w:type="spellStart"/>
+      <w:r>
+        <w:rPr>
+          <w:sz w:val="36"/>
+          <w:szCs w:val="36"/>
+        </w:rPr>
+        <w:t>Informacioni</w:t>
+      </w:r>
+      <w:proofErr w:type="spellEnd"/>
+      <w:r>
+        <w:rPr>
+          <w:sz w:val="36"/>
+          <w:szCs w:val="36"/>
+        </w:rPr>
+        <w:t xml:space="preserve"> </w:t>
+      </w:r>
+      <w:proofErr w:type="spellStart"/>
+      <w:r>
+        <w:rPr>
+          <w:sz w:val="36"/>
+          <w:szCs w:val="36"/>
+        </w:rPr>
+        <w:t>sistem</w:t>
+      </w:r>
+      <w:proofErr w:type="spellEnd"/>
+      <w:r>
+        <w:rPr>
+          <w:sz w:val="36"/>
+          <w:szCs w:val="36"/>
+        </w:rPr>
+        <w:t xml:space="preserve"> </w:t>
+      </w:r>
+      <w:proofErr w:type="spellStart"/>
+      <w:r>
+        <w:rPr>
+          <w:sz w:val="36"/>
+          <w:szCs w:val="36"/>
+        </w:rPr>
+        <w:t>banke</w:t>
+      </w:r>
+      <w:proofErr w:type="spellEnd"/>
+    </w:p>
+    <w:p>
+      <w:pPr>
+        <w:ind w:left="360"/>
+        <w:rPr>
+          <w:sz w:val="36"/>
+          <w:szCs w:val="36"/>
+        </w:rPr>
+      </w:pPr>
+      <w:r>
+        <w:rPr>
+          <w:sz w:val="36"/>
+          <w:szCs w:val="36"/>
+        </w:rPr>
+        <w:t>Use case diagram</w:t>
+      </w:r>
+      <w:r>
+        <w:rPr>
+          <w:sz w:val="36"/>
+          <w:szCs w:val="36"/>
+        </w:rPr>
+        <w:t xml:space="preserve"> (zoom in document)</w:t>
+      </w:r>
     </w:p>
     <w:p>
       <w:pPr>
@@ -111,38 +251,1095 @@
       </w:pPr>
       <w:r>
         <w:rPr>
+          <w:noProof/>
+        </w:rPr>
+        <w:drawing>
+          <wp:anchor distT="0" distB="0" distL="114300" distR="114300" simplePos="0" relativeHeight="251663360" behindDoc="1" locked="0" layoutInCell="1" allowOverlap="1" wp14:anchorId="61BBE011" wp14:editId="4936101C">
+            <wp:simplePos x="0" y="0"/>
+            <wp:positionH relativeFrom="column">
+              <wp:posOffset>3657811</wp:posOffset>
+            </wp:positionH>
+            <wp:positionV relativeFrom="paragraph">
+              <wp:posOffset>88050</wp:posOffset>
+            </wp:positionV>
+            <wp:extent cx="2743200" cy="2301875"/>
+            <wp:effectExtent l="0" t="0" r="0" b="3175"/>
+            <wp:wrapSquare wrapText="bothSides"/>
+            <wp:docPr id="9" name="Picture 9"/>
+            <wp:cNvGraphicFramePr>
+              <a:graphicFrameLocks xmlns:a="http://schemas.openxmlformats.org/drawingml/2006/main" noChangeAspect="1"/>
+            </wp:cNvGraphicFramePr>
+            <a:graphic xmlns:a="http://schemas.openxmlformats.org/drawingml/2006/main">
+              <a:graphicData uri="http://schemas.openxmlformats.org/drawingml/2006/picture">
+                <pic:pic xmlns:pic="http://schemas.openxmlformats.org/drawingml/2006/picture">
+                  <pic:nvPicPr>
+                    <pic:cNvPr id="1" name=""/>
+                    <pic:cNvPicPr/>
+                  </pic:nvPicPr>
+                  <pic:blipFill>
+                    <a:blip r:embed="rId9" cstate="print">
+                      <a:extLst>
+                        <a:ext uri="{28A0092B-C50C-407E-A947-70E740481C1C}">
+                          <a14:useLocalDpi xmlns:a14="http://schemas.microsoft.com/office/drawing/2010/main" val="0"/>
+                        </a:ext>
+                      </a:extLst>
+                    </a:blip>
+                    <a:stretch>
+                      <a:fillRect/>
+                    </a:stretch>
+                  </pic:blipFill>
+                  <pic:spPr>
+                    <a:xfrm>
+                      <a:off x="0" y="0"/>
+                      <a:ext cx="2743200" cy="2301875"/>
+                    </a:xfrm>
+                    <a:prstGeom prst="rect">
+                      <a:avLst/>
+                    </a:prstGeom>
+                  </pic:spPr>
+                </pic:pic>
+              </a:graphicData>
+            </a:graphic>
+            <wp14:sizeRelH relativeFrom="margin">
+              <wp14:pctWidth>0</wp14:pctWidth>
+            </wp14:sizeRelH>
+            <wp14:sizeRelV relativeFrom="margin">
+              <wp14:pctHeight>0</wp14:pctHeight>
+            </wp14:sizeRelV>
+          </wp:anchor>
+        </w:drawing>
+      </w:r>
+      <w:r>
+        <w:rPr>
+          <w:noProof/>
+        </w:rPr>
+        <w:drawing>
+          <wp:anchor distT="0" distB="0" distL="114300" distR="114300" simplePos="0" relativeHeight="251661312" behindDoc="0" locked="0" layoutInCell="1" allowOverlap="1" wp14:anchorId="59B51127" wp14:editId="06609528">
+            <wp:simplePos x="0" y="0"/>
+            <wp:positionH relativeFrom="column">
+              <wp:posOffset>380486</wp:posOffset>
+            </wp:positionH>
+            <wp:positionV relativeFrom="paragraph">
+              <wp:posOffset>72402</wp:posOffset>
+            </wp:positionV>
+            <wp:extent cx="2581275" cy="2336800"/>
+            <wp:effectExtent l="0" t="0" r="9525" b="6350"/>
+            <wp:wrapSquare wrapText="bothSides"/>
+            <wp:docPr id="5" name="Picture 5"/>
+            <wp:cNvGraphicFramePr>
+              <a:graphicFrameLocks xmlns:a="http://schemas.openxmlformats.org/drawingml/2006/main" noChangeAspect="1"/>
+            </wp:cNvGraphicFramePr>
+            <a:graphic xmlns:a="http://schemas.openxmlformats.org/drawingml/2006/main">
+              <a:graphicData uri="http://schemas.openxmlformats.org/drawingml/2006/picture">
+                <pic:pic xmlns:pic="http://schemas.openxmlformats.org/drawingml/2006/picture">
+                  <pic:nvPicPr>
+                    <pic:cNvPr id="1" name=""/>
+                    <pic:cNvPicPr/>
+                  </pic:nvPicPr>
+                  <pic:blipFill>
+                    <a:blip r:embed="rId10" cstate="print">
+                      <a:extLst>
+                        <a:ext uri="{28A0092B-C50C-407E-A947-70E740481C1C}">
+                          <a14:useLocalDpi xmlns:a14="http://schemas.microsoft.com/office/drawing/2010/main" val="0"/>
+                        </a:ext>
+                      </a:extLst>
+                    </a:blip>
+                    <a:stretch>
+                      <a:fillRect/>
+                    </a:stretch>
+                  </pic:blipFill>
+                  <pic:spPr>
+                    <a:xfrm>
+                      <a:off x="0" y="0"/>
+                      <a:ext cx="2581275" cy="2336800"/>
+                    </a:xfrm>
+                    <a:prstGeom prst="rect">
+                      <a:avLst/>
+                    </a:prstGeom>
+                  </pic:spPr>
+                </pic:pic>
+              </a:graphicData>
+            </a:graphic>
+            <wp14:sizeRelH relativeFrom="margin">
+              <wp14:pctWidth>0</wp14:pctWidth>
+            </wp14:sizeRelH>
+            <wp14:sizeRelV relativeFrom="margin">
+              <wp14:pctHeight>0</wp14:pctHeight>
+            </wp14:sizeRelV>
+          </wp:anchor>
+        </w:drawing>
+      </w:r>
+    </w:p>
+    <w:p>
+      <w:pPr>
+        <w:ind w:left="360"/>
+        <w:rPr>
           <w:b/>
           <w:bCs/>
           <w:sz w:val="40"/>
           <w:szCs w:val="40"/>
         </w:rPr>
-        <w:t>Tema</w:t>
-      </w:r>
-      <w:r>
-        <w:rPr>
-          <w:b/>
-          <w:bCs/>
-          <w:sz w:val="40"/>
-          <w:szCs w:val="40"/>
-        </w:rPr>
-        <w:t xml:space="preserve"> X</w:t>
-      </w:r>
+      </w:pPr>
+    </w:p>
+    <w:p>
+      <w:pPr>
+        <w:ind w:left="360"/>
+      </w:pPr>
+    </w:p>
+    <w:p>
+      <w:pPr>
+        <w:ind w:left="360"/>
+      </w:pPr>
+      <w:r>
+        <w:rPr>
+          <w:noProof/>
+        </w:rPr>
+        <w:drawing>
+          <wp:anchor distT="0" distB="0" distL="114300" distR="114300" simplePos="0" relativeHeight="251668480" behindDoc="0" locked="0" layoutInCell="1" allowOverlap="1" wp14:anchorId="31CBCA39" wp14:editId="75595740">
+            <wp:simplePos x="0" y="0"/>
+            <wp:positionH relativeFrom="column">
+              <wp:posOffset>-163641</wp:posOffset>
+            </wp:positionH>
+            <wp:positionV relativeFrom="paragraph">
+              <wp:posOffset>3629919</wp:posOffset>
+            </wp:positionV>
+            <wp:extent cx="2075180" cy="1984375"/>
+            <wp:effectExtent l="0" t="0" r="1270" b="0"/>
+            <wp:wrapSquare wrapText="bothSides"/>
+            <wp:docPr id="15" name="Picture 15"/>
+            <wp:cNvGraphicFramePr>
+              <a:graphicFrameLocks xmlns:a="http://schemas.openxmlformats.org/drawingml/2006/main" noChangeAspect="1"/>
+            </wp:cNvGraphicFramePr>
+            <a:graphic xmlns:a="http://schemas.openxmlformats.org/drawingml/2006/main">
+              <a:graphicData uri="http://schemas.openxmlformats.org/drawingml/2006/picture">
+                <pic:pic xmlns:pic="http://schemas.openxmlformats.org/drawingml/2006/picture">
+                  <pic:nvPicPr>
+                    <pic:cNvPr id="1" name=""/>
+                    <pic:cNvPicPr/>
+                  </pic:nvPicPr>
+                  <pic:blipFill>
+                    <a:blip r:embed="rId11" cstate="print">
+                      <a:extLst>
+                        <a:ext uri="{28A0092B-C50C-407E-A947-70E740481C1C}">
+                          <a14:useLocalDpi xmlns:a14="http://schemas.microsoft.com/office/drawing/2010/main" val="0"/>
+                        </a:ext>
+                      </a:extLst>
+                    </a:blip>
+                    <a:stretch>
+                      <a:fillRect/>
+                    </a:stretch>
+                  </pic:blipFill>
+                  <pic:spPr>
+                    <a:xfrm>
+                      <a:off x="0" y="0"/>
+                      <a:ext cx="2075180" cy="1984375"/>
+                    </a:xfrm>
+                    <a:prstGeom prst="rect">
+                      <a:avLst/>
+                    </a:prstGeom>
+                  </pic:spPr>
+                </pic:pic>
+              </a:graphicData>
+            </a:graphic>
+            <wp14:sizeRelH relativeFrom="margin">
+              <wp14:pctWidth>0</wp14:pctWidth>
+            </wp14:sizeRelH>
+            <wp14:sizeRelV relativeFrom="margin">
+              <wp14:pctHeight>0</wp14:pctHeight>
+            </wp14:sizeRelV>
+          </wp:anchor>
+        </w:drawing>
+      </w:r>
+      <w:r>
+        <w:rPr>
+          <w:noProof/>
+        </w:rPr>
+        <w:drawing>
+          <wp:anchor distT="0" distB="0" distL="114300" distR="114300" simplePos="0" relativeHeight="251672576" behindDoc="0" locked="0" layoutInCell="1" allowOverlap="1" wp14:anchorId="3AC40D4D" wp14:editId="7D6D09D2">
+            <wp:simplePos x="0" y="0"/>
+            <wp:positionH relativeFrom="column">
+              <wp:posOffset>1903730</wp:posOffset>
+            </wp:positionH>
+            <wp:positionV relativeFrom="paragraph">
+              <wp:posOffset>4674870</wp:posOffset>
+            </wp:positionV>
+            <wp:extent cx="1729105" cy="1289685"/>
+            <wp:effectExtent l="0" t="0" r="4445" b="5715"/>
+            <wp:wrapSquare wrapText="bothSides"/>
+            <wp:docPr id="20" name="Picture 20"/>
+            <wp:cNvGraphicFramePr>
+              <a:graphicFrameLocks xmlns:a="http://schemas.openxmlformats.org/drawingml/2006/main" noChangeAspect="1"/>
+            </wp:cNvGraphicFramePr>
+            <a:graphic xmlns:a="http://schemas.openxmlformats.org/drawingml/2006/main">
+              <a:graphicData uri="http://schemas.openxmlformats.org/drawingml/2006/picture">
+                <pic:pic xmlns:pic="http://schemas.openxmlformats.org/drawingml/2006/picture">
+                  <pic:nvPicPr>
+                    <pic:cNvPr id="1" name=""/>
+                    <pic:cNvPicPr/>
+                  </pic:nvPicPr>
+                  <pic:blipFill>
+                    <a:blip r:embed="rId12" cstate="print">
+                      <a:extLst>
+                        <a:ext uri="{28A0092B-C50C-407E-A947-70E740481C1C}">
+                          <a14:useLocalDpi xmlns:a14="http://schemas.microsoft.com/office/drawing/2010/main" val="0"/>
+                        </a:ext>
+                      </a:extLst>
+                    </a:blip>
+                    <a:stretch>
+                      <a:fillRect/>
+                    </a:stretch>
+                  </pic:blipFill>
+                  <pic:spPr>
+                    <a:xfrm>
+                      <a:off x="0" y="0"/>
+                      <a:ext cx="1729105" cy="1289685"/>
+                    </a:xfrm>
+                    <a:prstGeom prst="rect">
+                      <a:avLst/>
+                    </a:prstGeom>
+                  </pic:spPr>
+                </pic:pic>
+              </a:graphicData>
+            </a:graphic>
+            <wp14:sizeRelH relativeFrom="margin">
+              <wp14:pctWidth>0</wp14:pctWidth>
+            </wp14:sizeRelH>
+            <wp14:sizeRelV relativeFrom="margin">
+              <wp14:pctHeight>0</wp14:pctHeight>
+            </wp14:sizeRelV>
+          </wp:anchor>
+        </w:drawing>
+      </w:r>
+      <w:r>
+        <w:rPr>
+          <w:noProof/>
+        </w:rPr>
+        <w:drawing>
+          <wp:anchor distT="0" distB="0" distL="114300" distR="114300" simplePos="0" relativeHeight="251671552" behindDoc="0" locked="0" layoutInCell="1" allowOverlap="1" wp14:anchorId="2ACDC3B0" wp14:editId="633B3A70">
+            <wp:simplePos x="0" y="0"/>
+            <wp:positionH relativeFrom="page">
+              <wp:posOffset>5772349</wp:posOffset>
+            </wp:positionH>
+            <wp:positionV relativeFrom="paragraph">
+              <wp:posOffset>3410474</wp:posOffset>
+            </wp:positionV>
+            <wp:extent cx="1689100" cy="1263015"/>
+            <wp:effectExtent l="0" t="0" r="6350" b="0"/>
+            <wp:wrapSquare wrapText="bothSides"/>
+            <wp:docPr id="18" name="Picture 18"/>
+            <wp:cNvGraphicFramePr>
+              <a:graphicFrameLocks xmlns:a="http://schemas.openxmlformats.org/drawingml/2006/main" noChangeAspect="1"/>
+            </wp:cNvGraphicFramePr>
+            <a:graphic xmlns:a="http://schemas.openxmlformats.org/drawingml/2006/main">
+              <a:graphicData uri="http://schemas.openxmlformats.org/drawingml/2006/picture">
+                <pic:pic xmlns:pic="http://schemas.openxmlformats.org/drawingml/2006/picture">
+                  <pic:nvPicPr>
+                    <pic:cNvPr id="1" name=""/>
+                    <pic:cNvPicPr/>
+                  </pic:nvPicPr>
+                  <pic:blipFill>
+                    <a:blip r:embed="rId13" cstate="print">
+                      <a:extLst>
+                        <a:ext uri="{28A0092B-C50C-407E-A947-70E740481C1C}">
+                          <a14:useLocalDpi xmlns:a14="http://schemas.microsoft.com/office/drawing/2010/main" val="0"/>
+                        </a:ext>
+                      </a:extLst>
+                    </a:blip>
+                    <a:stretch>
+                      <a:fillRect/>
+                    </a:stretch>
+                  </pic:blipFill>
+                  <pic:spPr>
+                    <a:xfrm>
+                      <a:off x="0" y="0"/>
+                      <a:ext cx="1689100" cy="1263015"/>
+                    </a:xfrm>
+                    <a:prstGeom prst="rect">
+                      <a:avLst/>
+                    </a:prstGeom>
+                  </pic:spPr>
+                </pic:pic>
+              </a:graphicData>
+            </a:graphic>
+            <wp14:sizeRelH relativeFrom="margin">
+              <wp14:pctWidth>0</wp14:pctWidth>
+            </wp14:sizeRelH>
+            <wp14:sizeRelV relativeFrom="margin">
+              <wp14:pctHeight>0</wp14:pctHeight>
+            </wp14:sizeRelV>
+          </wp:anchor>
+        </w:drawing>
+      </w:r>
+      <w:r>
+        <w:rPr>
+          <w:noProof/>
+        </w:rPr>
+        <w:drawing>
+          <wp:anchor distT="0" distB="0" distL="114300" distR="114300" simplePos="0" relativeHeight="251670528" behindDoc="0" locked="0" layoutInCell="1" allowOverlap="1" wp14:anchorId="763B5297" wp14:editId="5BD9D4DC">
+            <wp:simplePos x="0" y="0"/>
+            <wp:positionH relativeFrom="column">
+              <wp:posOffset>3597910</wp:posOffset>
+            </wp:positionH>
+            <wp:positionV relativeFrom="paragraph">
+              <wp:posOffset>3406140</wp:posOffset>
+            </wp:positionV>
+            <wp:extent cx="1694180" cy="1265555"/>
+            <wp:effectExtent l="0" t="0" r="1270" b="0"/>
+            <wp:wrapSquare wrapText="bothSides"/>
+            <wp:docPr id="17" name="Picture 17"/>
+            <wp:cNvGraphicFramePr>
+              <a:graphicFrameLocks xmlns:a="http://schemas.openxmlformats.org/drawingml/2006/main" noChangeAspect="1"/>
+            </wp:cNvGraphicFramePr>
+            <a:graphic xmlns:a="http://schemas.openxmlformats.org/drawingml/2006/main">
+              <a:graphicData uri="http://schemas.openxmlformats.org/drawingml/2006/picture">
+                <pic:pic xmlns:pic="http://schemas.openxmlformats.org/drawingml/2006/picture">
+                  <pic:nvPicPr>
+                    <pic:cNvPr id="1" name=""/>
+                    <pic:cNvPicPr/>
+                  </pic:nvPicPr>
+                  <pic:blipFill>
+                    <a:blip r:embed="rId14" cstate="print">
+                      <a:extLst>
+                        <a:ext uri="{28A0092B-C50C-407E-A947-70E740481C1C}">
+                          <a14:useLocalDpi xmlns:a14="http://schemas.microsoft.com/office/drawing/2010/main" val="0"/>
+                        </a:ext>
+                      </a:extLst>
+                    </a:blip>
+                    <a:stretch>
+                      <a:fillRect/>
+                    </a:stretch>
+                  </pic:blipFill>
+                  <pic:spPr>
+                    <a:xfrm>
+                      <a:off x="0" y="0"/>
+                      <a:ext cx="1694180" cy="1265555"/>
+                    </a:xfrm>
+                    <a:prstGeom prst="rect">
+                      <a:avLst/>
+                    </a:prstGeom>
+                  </pic:spPr>
+                </pic:pic>
+              </a:graphicData>
+            </a:graphic>
+            <wp14:sizeRelH relativeFrom="margin">
+              <wp14:pctWidth>0</wp14:pctWidth>
+            </wp14:sizeRelH>
+            <wp14:sizeRelV relativeFrom="margin">
+              <wp14:pctHeight>0</wp14:pctHeight>
+            </wp14:sizeRelV>
+          </wp:anchor>
+        </w:drawing>
+      </w:r>
+      <w:r>
+        <w:rPr>
+          <w:noProof/>
+        </w:rPr>
+        <w:drawing>
+          <wp:anchor distT="0" distB="0" distL="114300" distR="114300" simplePos="0" relativeHeight="251669504" behindDoc="0" locked="0" layoutInCell="1" allowOverlap="1" wp14:anchorId="0870CB1E" wp14:editId="5969582F">
+            <wp:simplePos x="0" y="0"/>
+            <wp:positionH relativeFrom="column">
+              <wp:posOffset>1895475</wp:posOffset>
+            </wp:positionH>
+            <wp:positionV relativeFrom="paragraph">
+              <wp:posOffset>3410585</wp:posOffset>
+            </wp:positionV>
+            <wp:extent cx="1694180" cy="1249680"/>
+            <wp:effectExtent l="0" t="0" r="1270" b="7620"/>
+            <wp:wrapSquare wrapText="bothSides"/>
+            <wp:docPr id="16" name="Picture 16"/>
+            <wp:cNvGraphicFramePr>
+              <a:graphicFrameLocks xmlns:a="http://schemas.openxmlformats.org/drawingml/2006/main" noChangeAspect="1"/>
+            </wp:cNvGraphicFramePr>
+            <a:graphic xmlns:a="http://schemas.openxmlformats.org/drawingml/2006/main">
+              <a:graphicData uri="http://schemas.openxmlformats.org/drawingml/2006/picture">
+                <pic:pic xmlns:pic="http://schemas.openxmlformats.org/drawingml/2006/picture">
+                  <pic:nvPicPr>
+                    <pic:cNvPr id="1" name=""/>
+                    <pic:cNvPicPr/>
+                  </pic:nvPicPr>
+                  <pic:blipFill>
+                    <a:blip r:embed="rId15" cstate="print">
+                      <a:extLst>
+                        <a:ext uri="{28A0092B-C50C-407E-A947-70E740481C1C}">
+                          <a14:useLocalDpi xmlns:a14="http://schemas.microsoft.com/office/drawing/2010/main" val="0"/>
+                        </a:ext>
+                      </a:extLst>
+                    </a:blip>
+                    <a:stretch>
+                      <a:fillRect/>
+                    </a:stretch>
+                  </pic:blipFill>
+                  <pic:spPr>
+                    <a:xfrm>
+                      <a:off x="0" y="0"/>
+                      <a:ext cx="1694180" cy="1249680"/>
+                    </a:xfrm>
+                    <a:prstGeom prst="rect">
+                      <a:avLst/>
+                    </a:prstGeom>
+                  </pic:spPr>
+                </pic:pic>
+              </a:graphicData>
+            </a:graphic>
+            <wp14:sizeRelH relativeFrom="margin">
+              <wp14:pctWidth>0</wp14:pctWidth>
+            </wp14:sizeRelH>
+            <wp14:sizeRelV relativeFrom="margin">
+              <wp14:pctHeight>0</wp14:pctHeight>
+            </wp14:sizeRelV>
+          </wp:anchor>
+        </w:drawing>
+      </w:r>
+      <w:r>
+        <w:rPr>
+          <w:noProof/>
+        </w:rPr>
+        <w:drawing>
+          <wp:anchor distT="0" distB="0" distL="114300" distR="114300" simplePos="0" relativeHeight="251667456" behindDoc="0" locked="0" layoutInCell="1" allowOverlap="1" wp14:anchorId="126D9B2B" wp14:editId="5DCADEB0">
+            <wp:simplePos x="0" y="0"/>
+            <wp:positionH relativeFrom="page">
+              <wp:posOffset>5783580</wp:posOffset>
+            </wp:positionH>
+            <wp:positionV relativeFrom="paragraph">
+              <wp:posOffset>1659255</wp:posOffset>
+            </wp:positionV>
+            <wp:extent cx="1839595" cy="1363980"/>
+            <wp:effectExtent l="0" t="0" r="8255" b="7620"/>
+            <wp:wrapSquare wrapText="bothSides"/>
+            <wp:docPr id="13" name="Picture 13"/>
+            <wp:cNvGraphicFramePr>
+              <a:graphicFrameLocks xmlns:a="http://schemas.openxmlformats.org/drawingml/2006/main" noChangeAspect="1"/>
+            </wp:cNvGraphicFramePr>
+            <a:graphic xmlns:a="http://schemas.openxmlformats.org/drawingml/2006/main">
+              <a:graphicData uri="http://schemas.openxmlformats.org/drawingml/2006/picture">
+                <pic:pic xmlns:pic="http://schemas.openxmlformats.org/drawingml/2006/picture">
+                  <pic:nvPicPr>
+                    <pic:cNvPr id="1" name=""/>
+                    <pic:cNvPicPr/>
+                  </pic:nvPicPr>
+                  <pic:blipFill>
+                    <a:blip r:embed="rId16" cstate="print">
+                      <a:extLst>
+                        <a:ext uri="{28A0092B-C50C-407E-A947-70E740481C1C}">
+                          <a14:useLocalDpi xmlns:a14="http://schemas.microsoft.com/office/drawing/2010/main" val="0"/>
+                        </a:ext>
+                      </a:extLst>
+                    </a:blip>
+                    <a:stretch>
+                      <a:fillRect/>
+                    </a:stretch>
+                  </pic:blipFill>
+                  <pic:spPr>
+                    <a:xfrm>
+                      <a:off x="0" y="0"/>
+                      <a:ext cx="1839595" cy="1363980"/>
+                    </a:xfrm>
+                    <a:prstGeom prst="rect">
+                      <a:avLst/>
+                    </a:prstGeom>
+                  </pic:spPr>
+                </pic:pic>
+              </a:graphicData>
+            </a:graphic>
+            <wp14:sizeRelH relativeFrom="margin">
+              <wp14:pctWidth>0</wp14:pctWidth>
+            </wp14:sizeRelH>
+            <wp14:sizeRelV relativeFrom="margin">
+              <wp14:pctHeight>0</wp14:pctHeight>
+            </wp14:sizeRelV>
+          </wp:anchor>
+        </w:drawing>
+      </w:r>
+      <w:r>
+        <w:rPr>
+          <w:noProof/>
+        </w:rPr>
+        <w:drawing>
+          <wp:anchor distT="0" distB="0" distL="114300" distR="114300" simplePos="0" relativeHeight="251666432" behindDoc="0" locked="0" layoutInCell="1" allowOverlap="1" wp14:anchorId="4515C6E2" wp14:editId="1F13F11D">
+            <wp:simplePos x="0" y="0"/>
+            <wp:positionH relativeFrom="column">
+              <wp:posOffset>3487404</wp:posOffset>
+            </wp:positionH>
+            <wp:positionV relativeFrom="paragraph">
+              <wp:posOffset>1658943</wp:posOffset>
+            </wp:positionV>
+            <wp:extent cx="1828800" cy="1355090"/>
+            <wp:effectExtent l="0" t="0" r="0" b="0"/>
+            <wp:wrapSquare wrapText="bothSides"/>
+            <wp:docPr id="12" name="Picture 12"/>
+            <wp:cNvGraphicFramePr>
+              <a:graphicFrameLocks xmlns:a="http://schemas.openxmlformats.org/drawingml/2006/main" noChangeAspect="1"/>
+            </wp:cNvGraphicFramePr>
+            <a:graphic xmlns:a="http://schemas.openxmlformats.org/drawingml/2006/main">
+              <a:graphicData uri="http://schemas.openxmlformats.org/drawingml/2006/picture">
+                <pic:pic xmlns:pic="http://schemas.openxmlformats.org/drawingml/2006/picture">
+                  <pic:nvPicPr>
+                    <pic:cNvPr id="1" name=""/>
+                    <pic:cNvPicPr/>
+                  </pic:nvPicPr>
+                  <pic:blipFill>
+                    <a:blip r:embed="rId17" cstate="print">
+                      <a:extLst>
+                        <a:ext uri="{28A0092B-C50C-407E-A947-70E740481C1C}">
+                          <a14:useLocalDpi xmlns:a14="http://schemas.microsoft.com/office/drawing/2010/main" val="0"/>
+                        </a:ext>
+                      </a:extLst>
+                    </a:blip>
+                    <a:stretch>
+                      <a:fillRect/>
+                    </a:stretch>
+                  </pic:blipFill>
+                  <pic:spPr>
+                    <a:xfrm>
+                      <a:off x="0" y="0"/>
+                      <a:ext cx="1828800" cy="1355090"/>
+                    </a:xfrm>
+                    <a:prstGeom prst="rect">
+                      <a:avLst/>
+                    </a:prstGeom>
+                  </pic:spPr>
+                </pic:pic>
+              </a:graphicData>
+            </a:graphic>
+            <wp14:sizeRelH relativeFrom="margin">
+              <wp14:pctWidth>0</wp14:pctWidth>
+            </wp14:sizeRelH>
+            <wp14:sizeRelV relativeFrom="margin">
+              <wp14:pctHeight>0</wp14:pctHeight>
+            </wp14:sizeRelV>
+          </wp:anchor>
+        </w:drawing>
+      </w:r>
+      <w:r>
+        <w:rPr>
+          <w:noProof/>
+        </w:rPr>
+        <w:drawing>
+          <wp:anchor distT="0" distB="0" distL="114300" distR="114300" simplePos="0" relativeHeight="251665408" behindDoc="0" locked="0" layoutInCell="1" allowOverlap="1" wp14:anchorId="4FB1A463" wp14:editId="186B9AA9">
+            <wp:simplePos x="0" y="0"/>
+            <wp:positionH relativeFrom="column">
+              <wp:posOffset>1674160</wp:posOffset>
+            </wp:positionH>
+            <wp:positionV relativeFrom="paragraph">
+              <wp:posOffset>1673124</wp:posOffset>
+            </wp:positionV>
+            <wp:extent cx="1812925" cy="1343025"/>
+            <wp:effectExtent l="0" t="0" r="0" b="9525"/>
+            <wp:wrapSquare wrapText="bothSides"/>
+            <wp:docPr id="11" name="Picture 11"/>
+            <wp:cNvGraphicFramePr>
+              <a:graphicFrameLocks xmlns:a="http://schemas.openxmlformats.org/drawingml/2006/main" noChangeAspect="1"/>
+            </wp:cNvGraphicFramePr>
+            <a:graphic xmlns:a="http://schemas.openxmlformats.org/drawingml/2006/main">
+              <a:graphicData uri="http://schemas.openxmlformats.org/drawingml/2006/picture">
+                <pic:pic xmlns:pic="http://schemas.openxmlformats.org/drawingml/2006/picture">
+                  <pic:nvPicPr>
+                    <pic:cNvPr id="1" name=""/>
+                    <pic:cNvPicPr/>
+                  </pic:nvPicPr>
+                  <pic:blipFill>
+                    <a:blip r:embed="rId18" cstate="print">
+                      <a:extLst>
+                        <a:ext uri="{28A0092B-C50C-407E-A947-70E740481C1C}">
+                          <a14:useLocalDpi xmlns:a14="http://schemas.microsoft.com/office/drawing/2010/main" val="0"/>
+                        </a:ext>
+                      </a:extLst>
+                    </a:blip>
+                    <a:stretch>
+                      <a:fillRect/>
+                    </a:stretch>
+                  </pic:blipFill>
+                  <pic:spPr>
+                    <a:xfrm>
+                      <a:off x="0" y="0"/>
+                      <a:ext cx="1812925" cy="1343025"/>
+                    </a:xfrm>
+                    <a:prstGeom prst="rect">
+                      <a:avLst/>
+                    </a:prstGeom>
+                  </pic:spPr>
+                </pic:pic>
+              </a:graphicData>
+            </a:graphic>
+            <wp14:sizeRelH relativeFrom="margin">
+              <wp14:pctWidth>0</wp14:pctWidth>
+            </wp14:sizeRelH>
+            <wp14:sizeRelV relativeFrom="margin">
+              <wp14:pctHeight>0</wp14:pctHeight>
+            </wp14:sizeRelV>
+          </wp:anchor>
+        </w:drawing>
+      </w:r>
+      <w:r>
+        <w:rPr>
+          <w:noProof/>
+        </w:rPr>
+        <w:drawing>
+          <wp:anchor distT="0" distB="0" distL="114300" distR="114300" simplePos="0" relativeHeight="251664384" behindDoc="0" locked="0" layoutInCell="1" allowOverlap="1" wp14:anchorId="1BD7AE2A" wp14:editId="7CE05BDE">
+            <wp:simplePos x="0" y="0"/>
+            <wp:positionH relativeFrom="margin">
+              <wp:posOffset>-173905</wp:posOffset>
+            </wp:positionH>
+            <wp:positionV relativeFrom="paragraph">
+              <wp:posOffset>1670794</wp:posOffset>
+            </wp:positionV>
+            <wp:extent cx="1829435" cy="1325880"/>
+            <wp:effectExtent l="0" t="0" r="0" b="7620"/>
+            <wp:wrapSquare wrapText="bothSides"/>
+            <wp:docPr id="10" name="Picture 10"/>
+            <wp:cNvGraphicFramePr>
+              <a:graphicFrameLocks xmlns:a="http://schemas.openxmlformats.org/drawingml/2006/main" noChangeAspect="1"/>
+            </wp:cNvGraphicFramePr>
+            <a:graphic xmlns:a="http://schemas.openxmlformats.org/drawingml/2006/main">
+              <a:graphicData uri="http://schemas.openxmlformats.org/drawingml/2006/picture">
+                <pic:pic xmlns:pic="http://schemas.openxmlformats.org/drawingml/2006/picture">
+                  <pic:nvPicPr>
+                    <pic:cNvPr id="1" name=""/>
+                    <pic:cNvPicPr/>
+                  </pic:nvPicPr>
+                  <pic:blipFill>
+                    <a:blip r:embed="rId19" cstate="print">
+                      <a:extLst>
+                        <a:ext uri="{28A0092B-C50C-407E-A947-70E740481C1C}">
+                          <a14:useLocalDpi xmlns:a14="http://schemas.microsoft.com/office/drawing/2010/main" val="0"/>
+                        </a:ext>
+                      </a:extLst>
+                    </a:blip>
+                    <a:stretch>
+                      <a:fillRect/>
+                    </a:stretch>
+                  </pic:blipFill>
+                  <pic:spPr>
+                    <a:xfrm>
+                      <a:off x="0" y="0"/>
+                      <a:ext cx="1829435" cy="1325880"/>
+                    </a:xfrm>
+                    <a:prstGeom prst="rect">
+                      <a:avLst/>
+                    </a:prstGeom>
+                  </pic:spPr>
+                </pic:pic>
+              </a:graphicData>
+            </a:graphic>
+            <wp14:sizeRelH relativeFrom="margin">
+              <wp14:pctWidth>0</wp14:pctWidth>
+            </wp14:sizeRelH>
+            <wp14:sizeRelV relativeFrom="margin">
+              <wp14:pctHeight>0</wp14:pctHeight>
+            </wp14:sizeRelV>
+          </wp:anchor>
+        </w:drawing>
+      </w:r>
+    </w:p>
+    <w:p/>
+    <w:p/>
+    <w:p/>
+    <w:p/>
+    <w:p/>
+    <w:p/>
+    <w:p/>
+    <w:p/>
+    <w:p/>
+    <w:p/>
+    <w:p>
+      <w:pPr>
+        <w:tabs>
+          <w:tab w:val="left" w:pos="1482"/>
+        </w:tabs>
+      </w:pPr>
+      <w:r>
+        <w:tab/>
+        <w:t xml:space="preserve">         </w:t>
+      </w:r>
+    </w:p>
+    <w:p>
+      <w:pPr>
+        <w:tabs>
+          <w:tab w:val="left" w:pos="1482"/>
+        </w:tabs>
+      </w:pPr>
+    </w:p>
+    <w:p>
+      <w:pPr>
+        <w:tabs>
+          <w:tab w:val="left" w:pos="1482"/>
+        </w:tabs>
+      </w:pPr>
+      <w:r>
+        <w:rPr>
+          <w:noProof/>
+        </w:rPr>
+        <w:lastRenderedPageBreak/>
+        <w:drawing>
+          <wp:anchor distT="0" distB="0" distL="114300" distR="114300" simplePos="0" relativeHeight="251674624" behindDoc="0" locked="0" layoutInCell="1" allowOverlap="1" wp14:anchorId="0CD27389" wp14:editId="636CC668">
+            <wp:simplePos x="0" y="0"/>
+            <wp:positionH relativeFrom="margin">
+              <wp:posOffset>2326005</wp:posOffset>
+            </wp:positionH>
+            <wp:positionV relativeFrom="paragraph">
+              <wp:posOffset>55245</wp:posOffset>
+            </wp:positionV>
+            <wp:extent cx="1964055" cy="1419225"/>
+            <wp:effectExtent l="0" t="0" r="0" b="9525"/>
+            <wp:wrapSquare wrapText="bothSides"/>
+            <wp:docPr id="23" name="Picture 23"/>
+            <wp:cNvGraphicFramePr>
+              <a:graphicFrameLocks xmlns:a="http://schemas.openxmlformats.org/drawingml/2006/main" noChangeAspect="1"/>
+            </wp:cNvGraphicFramePr>
+            <a:graphic xmlns:a="http://schemas.openxmlformats.org/drawingml/2006/main">
+              <a:graphicData uri="http://schemas.openxmlformats.org/drawingml/2006/picture">
+                <pic:pic xmlns:pic="http://schemas.openxmlformats.org/drawingml/2006/picture">
+                  <pic:nvPicPr>
+                    <pic:cNvPr id="1" name=""/>
+                    <pic:cNvPicPr/>
+                  </pic:nvPicPr>
+                  <pic:blipFill>
+                    <a:blip r:embed="rId20" cstate="print">
+                      <a:extLst>
+                        <a:ext uri="{28A0092B-C50C-407E-A947-70E740481C1C}">
+                          <a14:useLocalDpi xmlns:a14="http://schemas.microsoft.com/office/drawing/2010/main" val="0"/>
+                        </a:ext>
+                      </a:extLst>
+                    </a:blip>
+                    <a:stretch>
+                      <a:fillRect/>
+                    </a:stretch>
+                  </pic:blipFill>
+                  <pic:spPr>
+                    <a:xfrm>
+                      <a:off x="0" y="0"/>
+                      <a:ext cx="1964055" cy="1419225"/>
+                    </a:xfrm>
+                    <a:prstGeom prst="rect">
+                      <a:avLst/>
+                    </a:prstGeom>
+                  </pic:spPr>
+                </pic:pic>
+              </a:graphicData>
+            </a:graphic>
+            <wp14:sizeRelH relativeFrom="margin">
+              <wp14:pctWidth>0</wp14:pctWidth>
+            </wp14:sizeRelH>
+            <wp14:sizeRelV relativeFrom="margin">
+              <wp14:pctHeight>0</wp14:pctHeight>
+            </wp14:sizeRelV>
+          </wp:anchor>
+        </w:drawing>
+      </w:r>
+      <w:r>
+        <w:rPr>
+          <w:noProof/>
+        </w:rPr>
+        <w:drawing>
+          <wp:anchor distT="0" distB="0" distL="114300" distR="114300" simplePos="0" relativeHeight="251675648" behindDoc="0" locked="0" layoutInCell="1" allowOverlap="1" wp14:anchorId="5335CDA9" wp14:editId="340D4F98">
+            <wp:simplePos x="0" y="0"/>
+            <wp:positionH relativeFrom="margin">
+              <wp:posOffset>4264214</wp:posOffset>
+            </wp:positionH>
+            <wp:positionV relativeFrom="paragraph">
+              <wp:posOffset>48169</wp:posOffset>
+            </wp:positionV>
+            <wp:extent cx="2034540" cy="1433830"/>
+            <wp:effectExtent l="0" t="0" r="3810" b="0"/>
+            <wp:wrapSquare wrapText="bothSides"/>
+            <wp:docPr id="24" name="Picture 24"/>
+            <wp:cNvGraphicFramePr>
+              <a:graphicFrameLocks xmlns:a="http://schemas.openxmlformats.org/drawingml/2006/main" noChangeAspect="1"/>
+            </wp:cNvGraphicFramePr>
+            <a:graphic xmlns:a="http://schemas.openxmlformats.org/drawingml/2006/main">
+              <a:graphicData uri="http://schemas.openxmlformats.org/drawingml/2006/picture">
+                <pic:pic xmlns:pic="http://schemas.openxmlformats.org/drawingml/2006/picture">
+                  <pic:nvPicPr>
+                    <pic:cNvPr id="1" name=""/>
+                    <pic:cNvPicPr/>
+                  </pic:nvPicPr>
+                  <pic:blipFill>
+                    <a:blip r:embed="rId21" cstate="print">
+                      <a:extLst>
+                        <a:ext uri="{28A0092B-C50C-407E-A947-70E740481C1C}">
+                          <a14:useLocalDpi xmlns:a14="http://schemas.microsoft.com/office/drawing/2010/main" val="0"/>
+                        </a:ext>
+                      </a:extLst>
+                    </a:blip>
+                    <a:stretch>
+                      <a:fillRect/>
+                    </a:stretch>
+                  </pic:blipFill>
+                  <pic:spPr>
+                    <a:xfrm>
+                      <a:off x="0" y="0"/>
+                      <a:ext cx="2034540" cy="1433830"/>
+                    </a:xfrm>
+                    <a:prstGeom prst="rect">
+                      <a:avLst/>
+                    </a:prstGeom>
+                  </pic:spPr>
+                </pic:pic>
+              </a:graphicData>
+            </a:graphic>
+            <wp14:sizeRelH relativeFrom="margin">
+              <wp14:pctWidth>0</wp14:pctWidth>
+            </wp14:sizeRelH>
+            <wp14:sizeRelV relativeFrom="margin">
+              <wp14:pctHeight>0</wp14:pctHeight>
+            </wp14:sizeRelV>
+          </wp:anchor>
+        </w:drawing>
+      </w:r>
+      <w:r>
+        <w:drawing>
+          <wp:anchor distT="0" distB="0" distL="114300" distR="114300" simplePos="0" relativeHeight="251673600" behindDoc="0" locked="0" layoutInCell="1" allowOverlap="1" wp14:anchorId="1CEDD1A5" wp14:editId="509A304A">
+            <wp:simplePos x="0" y="0"/>
+            <wp:positionH relativeFrom="margin">
+              <wp:posOffset>-198120</wp:posOffset>
+            </wp:positionH>
+            <wp:positionV relativeFrom="paragraph">
+              <wp:posOffset>6350</wp:posOffset>
+            </wp:positionV>
+            <wp:extent cx="2552065" cy="3070225"/>
+            <wp:effectExtent l="0" t="0" r="635" b="0"/>
+            <wp:wrapSquare wrapText="bothSides"/>
+            <wp:docPr id="22" name="Picture 22"/>
+            <wp:cNvGraphicFramePr>
+              <a:graphicFrameLocks xmlns:a="http://schemas.openxmlformats.org/drawingml/2006/main" noChangeAspect="1"/>
+            </wp:cNvGraphicFramePr>
+            <a:graphic xmlns:a="http://schemas.openxmlformats.org/drawingml/2006/main">
+              <a:graphicData uri="http://schemas.openxmlformats.org/drawingml/2006/picture">
+                <pic:pic xmlns:pic="http://schemas.openxmlformats.org/drawingml/2006/picture">
+                  <pic:nvPicPr>
+                    <pic:cNvPr id="1" name=""/>
+                    <pic:cNvPicPr/>
+                  </pic:nvPicPr>
+                  <pic:blipFill>
+                    <a:blip r:embed="rId22" cstate="print">
+                      <a:extLst>
+                        <a:ext uri="{28A0092B-C50C-407E-A947-70E740481C1C}">
+                          <a14:useLocalDpi xmlns:a14="http://schemas.microsoft.com/office/drawing/2010/main" val="0"/>
+                        </a:ext>
+                      </a:extLst>
+                    </a:blip>
+                    <a:stretch>
+                      <a:fillRect/>
+                    </a:stretch>
+                  </pic:blipFill>
+                  <pic:spPr>
+                    <a:xfrm>
+                      <a:off x="0" y="0"/>
+                      <a:ext cx="2552065" cy="3070225"/>
+                    </a:xfrm>
+                    <a:prstGeom prst="rect">
+                      <a:avLst/>
+                    </a:prstGeom>
+                  </pic:spPr>
+                </pic:pic>
+              </a:graphicData>
+            </a:graphic>
+            <wp14:sizeRelH relativeFrom="margin">
+              <wp14:pctWidth>0</wp14:pctWidth>
+            </wp14:sizeRelH>
+            <wp14:sizeRelV relativeFrom="margin">
+              <wp14:pctHeight>0</wp14:pctHeight>
+            </wp14:sizeRelV>
+          </wp:anchor>
+        </w:drawing>
+      </w:r>
+    </w:p>
+    <w:p>
+      <w:pPr>
+        <w:tabs>
+          <w:tab w:val="left" w:pos="1482"/>
+        </w:tabs>
+      </w:pPr>
+    </w:p>
+    <w:p/>
+    <w:p/>
+    <w:p/>
+    <w:p>
+      <w:r>
+        <w:rPr>
+          <w:noProof/>
+        </w:rPr>
+        <w:drawing>
+          <wp:anchor distT="0" distB="0" distL="114300" distR="114300" simplePos="0" relativeHeight="251677696" behindDoc="0" locked="0" layoutInCell="1" allowOverlap="1" wp14:anchorId="1F845EAE" wp14:editId="56D1728F">
+            <wp:simplePos x="0" y="0"/>
+            <wp:positionH relativeFrom="column">
+              <wp:posOffset>4281805</wp:posOffset>
+            </wp:positionH>
+            <wp:positionV relativeFrom="paragraph">
+              <wp:posOffset>52070</wp:posOffset>
+            </wp:positionV>
+            <wp:extent cx="2018665" cy="1493520"/>
+            <wp:effectExtent l="0" t="0" r="635" b="0"/>
+            <wp:wrapSquare wrapText="bothSides"/>
+            <wp:docPr id="26" name="Picture 26"/>
+            <wp:cNvGraphicFramePr>
+              <a:graphicFrameLocks xmlns:a="http://schemas.openxmlformats.org/drawingml/2006/main" noChangeAspect="1"/>
+            </wp:cNvGraphicFramePr>
+            <a:graphic xmlns:a="http://schemas.openxmlformats.org/drawingml/2006/main">
+              <a:graphicData uri="http://schemas.openxmlformats.org/drawingml/2006/picture">
+                <pic:pic xmlns:pic="http://schemas.openxmlformats.org/drawingml/2006/picture">
+                  <pic:nvPicPr>
+                    <pic:cNvPr id="1" name=""/>
+                    <pic:cNvPicPr/>
+                  </pic:nvPicPr>
+                  <pic:blipFill>
+                    <a:blip r:embed="rId23" cstate="print">
+                      <a:extLst>
+                        <a:ext uri="{28A0092B-C50C-407E-A947-70E740481C1C}">
+                          <a14:useLocalDpi xmlns:a14="http://schemas.microsoft.com/office/drawing/2010/main" val="0"/>
+                        </a:ext>
+                      </a:extLst>
+                    </a:blip>
+                    <a:stretch>
+                      <a:fillRect/>
+                    </a:stretch>
+                  </pic:blipFill>
+                  <pic:spPr>
+                    <a:xfrm>
+                      <a:off x="0" y="0"/>
+                      <a:ext cx="2018665" cy="1493520"/>
+                    </a:xfrm>
+                    <a:prstGeom prst="rect">
+                      <a:avLst/>
+                    </a:prstGeom>
+                  </pic:spPr>
+                </pic:pic>
+              </a:graphicData>
+            </a:graphic>
+            <wp14:sizeRelH relativeFrom="margin">
+              <wp14:pctWidth>0</wp14:pctWidth>
+            </wp14:sizeRelH>
+            <wp14:sizeRelV relativeFrom="margin">
+              <wp14:pctHeight>0</wp14:pctHeight>
+            </wp14:sizeRelV>
+          </wp:anchor>
+        </w:drawing>
+      </w:r>
+      <w:r>
+        <w:rPr>
+          <w:noProof/>
+        </w:rPr>
+        <w:drawing>
+          <wp:anchor distT="0" distB="0" distL="114300" distR="114300" simplePos="0" relativeHeight="251676672" behindDoc="0" locked="0" layoutInCell="1" allowOverlap="1" wp14:anchorId="2543F631" wp14:editId="53EEECBE">
+            <wp:simplePos x="0" y="0"/>
+            <wp:positionH relativeFrom="page">
+              <wp:posOffset>2760961</wp:posOffset>
+            </wp:positionH>
+            <wp:positionV relativeFrom="paragraph">
+              <wp:posOffset>65405</wp:posOffset>
+            </wp:positionV>
+            <wp:extent cx="1966595" cy="1497965"/>
+            <wp:effectExtent l="0" t="0" r="0" b="6985"/>
+            <wp:wrapSquare wrapText="bothSides"/>
+            <wp:docPr id="25" name="Picture 25"/>
+            <wp:cNvGraphicFramePr>
+              <a:graphicFrameLocks xmlns:a="http://schemas.openxmlformats.org/drawingml/2006/main" noChangeAspect="1"/>
+            </wp:cNvGraphicFramePr>
+            <a:graphic xmlns:a="http://schemas.openxmlformats.org/drawingml/2006/main">
+              <a:graphicData uri="http://schemas.openxmlformats.org/drawingml/2006/picture">
+                <pic:pic xmlns:pic="http://schemas.openxmlformats.org/drawingml/2006/picture">
+                  <pic:nvPicPr>
+                    <pic:cNvPr id="1" name=""/>
+                    <pic:cNvPicPr/>
+                  </pic:nvPicPr>
+                  <pic:blipFill>
+                    <a:blip r:embed="rId24" cstate="print">
+                      <a:extLst>
+                        <a:ext uri="{28A0092B-C50C-407E-A947-70E740481C1C}">
+                          <a14:useLocalDpi xmlns:a14="http://schemas.microsoft.com/office/drawing/2010/main" val="0"/>
+                        </a:ext>
+                      </a:extLst>
+                    </a:blip>
+                    <a:stretch>
+                      <a:fillRect/>
+                    </a:stretch>
+                  </pic:blipFill>
+                  <pic:spPr>
+                    <a:xfrm>
+                      <a:off x="0" y="0"/>
+                      <a:ext cx="1966595" cy="1497965"/>
+                    </a:xfrm>
+                    <a:prstGeom prst="rect">
+                      <a:avLst/>
+                    </a:prstGeom>
+                  </pic:spPr>
+                </pic:pic>
+              </a:graphicData>
+            </a:graphic>
+            <wp14:sizeRelH relativeFrom="margin">
+              <wp14:pctWidth>0</wp14:pctWidth>
+            </wp14:sizeRelH>
+            <wp14:sizeRelV relativeFrom="margin">
+              <wp14:pctHeight>0</wp14:pctHeight>
+            </wp14:sizeRelV>
+          </wp:anchor>
+        </w:drawing>
+      </w:r>
+    </w:p>
+    <w:p/>
+    <w:p/>
+    <w:p>
       <w:bookmarkStart w:id="0" w:name="_GoBack"/>
       <w:bookmarkEnd w:id="0"/>
     </w:p>
-    <w:p>
-      <w:pPr>
-        <w:ind w:left="360"/>
-      </w:pPr>
-    </w:p>
     <w:sectPr>
       <w:pgSz w:w="12240" w:h="15840"/>
-      <w:pgMar w:top="1440" w:right="1440" w:bottom="1440" w:left="1440" w:header="720" w:footer="720" w:gutter="0"/>
+      <w:pgMar w:top="720" w:right="720" w:bottom="720" w:left="720" w:header="720" w:footer="720" w:gutter="0"/>
       <w:cols w:space="720"/>
       <w:docGrid w:linePitch="360"/>
     </w:sectPr>
   </w:body>
 </w:document>
+</file>
+
+<file path=word/endnotes.xml><?xml version="1.0" encoding="utf-8"?>
+<w:endnotes xmlns:wpc="http://schemas.microsoft.com/office/word/2010/wordprocessingCanvas" xmlns:cx="http://schemas.microsoft.com/office/drawing/2014/chartex" xmlns:cx1="http://schemas.microsoft.com/office/drawing/2015/9/8/chartex" xmlns:cx2="http://schemas.microsoft.com/office/drawing/2015/10/21/chartex" xmlns:cx3="http://schemas.microsoft.com/office/drawing/2016/5/9/chartex" xmlns:cx4="http://schemas.microsoft.com/office/drawing/2016/5/10/chartex" xmlns:cx5="http://schemas.microsoft.com/office/drawing/2016/5/11/chartex" xmlns:cx6="http://schemas.microsoft.com/office/drawing/2016/5/12/chartex" xmlns:cx7="http://schemas.microsoft.com/office/drawing/2016/5/13/chartex" xmlns:cx8="http://schemas.microsoft.com/office/drawing/2016/5/14/chartex" xmlns:mc="http://schemas.openxmlformats.org/markup-compatibility/2006" xmlns:aink="http://schemas.microsoft.com/office/drawing/2016/ink" xmlns:am3d="http://schemas.microsoft.com/office/drawing/2017/model3d" xmlns:o="urn:schemas-microsoft-com:office:office" xmlns:r="http://schemas.openxmlformats.org/officeDocument/2006/relationships" xmlns:m="http://schemas.openxmlformats.org/officeDocument/2006/math" xmlns:v="urn:schemas-microsoft-com:vml" xmlns:wp14="http://schemas.microsoft.com/office/word/2010/wordprocessingDrawing" xmlns:wp="http://schemas.openxmlformats.org/drawingml/2006/wordprocessingDrawing" xmlns:w10="urn:schemas-microsoft-com:office:word" xmlns:w="http://schemas.openxmlformats.org/wordprocessingml/2006/main" xmlns:w14="http://schemas.microsoft.com/office/word/2010/wordml" xmlns:w15="http://schemas.microsoft.com/office/word/2012/wordml" xmlns:w16cid="http://schemas.microsoft.com/office/word/2016/wordml/cid" xmlns:w16se="http://schemas.microsoft.com/office/word/2015/wordml/symex" xmlns:wpg="http://schemas.microsoft.com/office/word/2010/wordprocessingGroup" xmlns:wpi="http://schemas.microsoft.com/office/word/2010/wordprocessingInk" xmlns:wne="http://schemas.microsoft.com/office/word/2006/wordml" xmlns:wps="http://schemas.microsoft.com/office/word/2010/wordprocessingShape" mc:Ignorable="w14 w15 w16se w16cid wp14">
+  <w:endnote w:type="separator" w:id="-1">
+    <w:p>
+      <w:pPr>
+        <w:spacing w:after="0" w:line="240" w:lineRule="auto"/>
+      </w:pPr>
+      <w:r>
+        <w:separator/>
+      </w:r>
+    </w:p>
+  </w:endnote>
+  <w:endnote w:type="continuationSeparator" w:id="0">
+    <w:p>
+      <w:pPr>
+        <w:spacing w:after="0" w:line="240" w:lineRule="auto"/>
+      </w:pPr>
+      <w:r>
+        <w:continuationSeparator/>
+      </w:r>
+    </w:p>
+  </w:endnote>
+</w:endnotes>
+</file>
+
+<file path=word/footnotes.xml><?xml version="1.0" encoding="utf-8"?>
+<w:footnotes xmlns:wpc="http://schemas.microsoft.com/office/word/2010/wordprocessingCanvas" xmlns:cx="http://schemas.microsoft.com/office/drawing/2014/chartex" xmlns:cx1="http://schemas.microsoft.com/office/drawing/2015/9/8/chartex" xmlns:cx2="http://schemas.microsoft.com/office/drawing/2015/10/21/chartex" xmlns:cx3="http://schemas.microsoft.com/office/drawing/2016/5/9/chartex" xmlns:cx4="http://schemas.microsoft.com/office/drawing/2016/5/10/chartex" xmlns:cx5="http://schemas.microsoft.com/office/drawing/2016/5/11/chartex" xmlns:cx6="http://schemas.microsoft.com/office/drawing/2016/5/12/chartex" xmlns:cx7="http://schemas.microsoft.com/office/drawing/2016/5/13/chartex" xmlns:cx8="http://schemas.microsoft.com/office/drawing/2016/5/14/chartex" xmlns:mc="http://schemas.openxmlformats.org/markup-compatibility/2006" xmlns:aink="http://schemas.microsoft.com/office/drawing/2016/ink" xmlns:am3d="http://schemas.microsoft.com/office/drawing/2017/model3d" xmlns:o="urn:schemas-microsoft-com:office:office" xmlns:r="http://schemas.openxmlformats.org/officeDocument/2006/relationships" xmlns:m="http://schemas.openxmlformats.org/officeDocument/2006/math" xmlns:v="urn:schemas-microsoft-com:vml" xmlns:wp14="http://schemas.microsoft.com/office/word/2010/wordprocessingDrawing" xmlns:wp="http://schemas.openxmlformats.org/drawingml/2006/wordprocessingDrawing" xmlns:w10="urn:schemas-microsoft-com:office:word" xmlns:w="http://schemas.openxmlformats.org/wordprocessingml/2006/main" xmlns:w14="http://schemas.microsoft.com/office/word/2010/wordml" xmlns:w15="http://schemas.microsoft.com/office/word/2012/wordml" xmlns:w16cid="http://schemas.microsoft.com/office/word/2016/wordml/cid" xmlns:w16se="http://schemas.microsoft.com/office/word/2015/wordml/symex" xmlns:wpg="http://schemas.microsoft.com/office/word/2010/wordprocessingGroup" xmlns:wpi="http://schemas.microsoft.com/office/word/2010/wordprocessingInk" xmlns:wne="http://schemas.microsoft.com/office/word/2006/wordml" xmlns:wps="http://schemas.microsoft.com/office/word/2010/wordprocessingShape" mc:Ignorable="w14 w15 w16se w16cid wp14">
+  <w:footnote w:type="separator" w:id="-1">
+    <w:p>
+      <w:pPr>
+        <w:spacing w:after="0" w:line="240" w:lineRule="auto"/>
+      </w:pPr>
+      <w:r>
+        <w:separator/>
+      </w:r>
+    </w:p>
+  </w:footnote>
+  <w:footnote w:type="continuationSeparator" w:id="0">
+    <w:p>
+      <w:pPr>
+        <w:spacing w:after="0" w:line="240" w:lineRule="auto"/>
+      </w:pPr>
+      <w:r>
+        <w:continuationSeparator/>
+      </w:r>
+    </w:p>
+  </w:footnote>
+</w:footnotes>
 </file>
 
 <file path=word/numbering.xml><?xml version="1.0" encoding="utf-8"?>
@@ -365,6 +1562,7 @@
     <w:lsdException w:name="HTML Sample" w:semiHidden="1" w:unhideWhenUsed="1"/>
     <w:lsdException w:name="HTML Typewriter" w:semiHidden="1" w:unhideWhenUsed="1"/>
     <w:lsdException w:name="HTML Variable" w:semiHidden="1" w:unhideWhenUsed="1"/>
+    <w:lsdException w:name="Normal Table" w:semiHidden="1" w:unhideWhenUsed="1"/>
     <w:lsdException w:name="annotation subject" w:semiHidden="1" w:unhideWhenUsed="1"/>
     <w:lsdException w:name="No List" w:semiHidden="1" w:unhideWhenUsed="1"/>
     <w:lsdException w:name="Outline List 1" w:semiHidden="1" w:unhideWhenUsed="1"/>
@@ -411,8 +1609,10 @@
     <w:lsdException w:name="Table Subtle 2" w:semiHidden="1" w:unhideWhenUsed="1"/>
     <w:lsdException w:name="Table Web 1" w:semiHidden="1" w:unhideWhenUsed="1"/>
     <w:lsdException w:name="Table Web 2" w:semiHidden="1" w:unhideWhenUsed="1"/>
+    <w:lsdException w:name="Table Web 3" w:semiHidden="1" w:unhideWhenUsed="1"/>
     <w:lsdException w:name="Balloon Text" w:semiHidden="1" w:unhideWhenUsed="1"/>
     <w:lsdException w:name="Table Grid" w:uiPriority="39"/>
+    <w:lsdException w:name="Table Theme" w:semiHidden="1" w:unhideWhenUsed="1"/>
     <w:lsdException w:name="Placeholder Text" w:semiHidden="1"/>
     <w:lsdException w:name="No Spacing" w:uiPriority="1" w:qFormat="1"/>
     <w:lsdException w:name="Light Shading" w:uiPriority="60"/>
@@ -675,6 +1875,50 @@
       <w:ind w:left="720"/>
       <w:contextualSpacing/>
     </w:pPr>
+  </w:style>
+  <w:style w:type="paragraph" w:styleId="Header">
+    <w:name w:val="header"/>
+    <w:basedOn w:val="Normal"/>
+    <w:link w:val="HeaderChar"/>
+    <w:uiPriority w:val="99"/>
+    <w:unhideWhenUsed/>
+    <w:rsid w:val="008D3C0C"/>
+    <w:pPr>
+      <w:tabs>
+        <w:tab w:val="center" w:pos="4680"/>
+        <w:tab w:val="right" w:pos="9360"/>
+      </w:tabs>
+      <w:spacing w:after="0" w:line="240" w:lineRule="auto"/>
+    </w:pPr>
+  </w:style>
+  <w:style w:type="character" w:customStyle="1" w:styleId="HeaderChar">
+    <w:name w:val="Header Char"/>
+    <w:basedOn w:val="DefaultParagraphFont"/>
+    <w:link w:val="Header"/>
+    <w:uiPriority w:val="99"/>
+    <w:rsid w:val="008D3C0C"/>
+  </w:style>
+  <w:style w:type="paragraph" w:styleId="Footer">
+    <w:name w:val="footer"/>
+    <w:basedOn w:val="Normal"/>
+    <w:link w:val="FooterChar"/>
+    <w:uiPriority w:val="99"/>
+    <w:unhideWhenUsed/>
+    <w:rsid w:val="008D3C0C"/>
+    <w:pPr>
+      <w:tabs>
+        <w:tab w:val="center" w:pos="4680"/>
+        <w:tab w:val="right" w:pos="9360"/>
+      </w:tabs>
+      <w:spacing w:after="0" w:line="240" w:lineRule="auto"/>
+    </w:pPr>
+  </w:style>
+  <w:style w:type="character" w:customStyle="1" w:styleId="FooterChar">
+    <w:name w:val="Footer Char"/>
+    <w:basedOn w:val="DefaultParagraphFont"/>
+    <w:link w:val="Footer"/>
+    <w:uiPriority w:val="99"/>
+    <w:rsid w:val="008D3C0C"/>
   </w:style>
 </w:styles>
 </file>
@@ -972,4 +2216,16 @@
     </a:ext>
   </a:extLst>
 </a:theme>
+</file>
+
+<file path=customXml/item1.xml><?xml version="1.0" encoding="utf-8"?>
+<b:Sources xmlns:b="http://schemas.openxmlformats.org/officeDocument/2006/bibliography" xmlns="http://schemas.openxmlformats.org/officeDocument/2006/bibliography" SelectedStyle="\APASixthEditionOfficeOnline.xsl" StyleName="APA" Version="6"/>
+</file>
+
+<file path=customXml/itemProps1.xml><?xml version="1.0" encoding="utf-8"?>
+<ds:datastoreItem xmlns:ds="http://schemas.openxmlformats.org/officeDocument/2006/customXml" ds:itemID="{6DE58AE9-BDDF-4BE8-B53B-48223E74C3C3}">
+  <ds:schemaRefs>
+    <ds:schemaRef ds:uri="http://schemas.openxmlformats.org/officeDocument/2006/bibliography"/>
+  </ds:schemaRefs>
+</ds:datastoreItem>
 </file>
</xml_diff>

<commit_message>
izmodelovan UML dijagram Informacionog sistema banke
</commit_message>
<xml_diff>
--- a/Diskusija/tema-1/task.docx
+++ b/Diskusija/tema-1/task.docx
@@ -84,7 +84,6 @@
           <w:szCs w:val="44"/>
         </w:rPr>
       </w:pPr>
-      <w:proofErr w:type="spellStart"/>
       <w:r>
         <w:rPr>
           <w:b/>
@@ -92,57 +91,7 @@
           <w:sz w:val="44"/>
           <w:szCs w:val="44"/>
         </w:rPr>
-        <w:t>Predlog</w:t>
-      </w:r>
-      <w:proofErr w:type="spellEnd"/>
-      <w:r>
-        <w:rPr>
-          <w:b/>
-          <w:bCs/>
-          <w:sz w:val="44"/>
-          <w:szCs w:val="44"/>
-        </w:rPr>
-        <w:t xml:space="preserve"> </w:t>
-      </w:r>
-      <w:proofErr w:type="spellStart"/>
-      <w:r>
-        <w:rPr>
-          <w:b/>
-          <w:bCs/>
-          <w:sz w:val="44"/>
-          <w:szCs w:val="44"/>
-        </w:rPr>
-        <w:t>resenja</w:t>
-      </w:r>
-      <w:proofErr w:type="spellEnd"/>
-      <w:r>
-        <w:rPr>
-          <w:b/>
-          <w:bCs/>
-          <w:sz w:val="44"/>
-          <w:szCs w:val="44"/>
-        </w:rPr>
-        <w:t xml:space="preserve"> – </w:t>
-      </w:r>
-      <w:proofErr w:type="spellStart"/>
-      <w:r>
-        <w:rPr>
-          <w:b/>
-          <w:bCs/>
-          <w:sz w:val="44"/>
-          <w:szCs w:val="44"/>
-        </w:rPr>
-        <w:t>diskusija</w:t>
-      </w:r>
-      <w:proofErr w:type="spellEnd"/>
-      <w:r>
-        <w:rPr>
-          <w:b/>
-          <w:bCs/>
-          <w:sz w:val="44"/>
-          <w:szCs w:val="44"/>
-        </w:rPr>
-        <w:t xml:space="preserve"> 6</w:t>
+        <w:t>Predlog resenja – diskusija 6</w:t>
       </w:r>
     </w:p>
     <w:p>
@@ -158,7 +107,6 @@
           <w:szCs w:val="36"/>
         </w:rPr>
       </w:pPr>
-      <w:proofErr w:type="spellStart"/>
       <w:r>
         <w:rPr>
           <w:sz w:val="36"/>
@@ -166,55 +114,13 @@
         </w:rPr>
         <w:t>Tema</w:t>
       </w:r>
-      <w:proofErr w:type="spellEnd"/>
       <w:r>
         <w:rPr>
           <w:sz w:val="36"/>
           <w:szCs w:val="36"/>
         </w:rPr>
-        <w:t xml:space="preserve">: </w:t>
-      </w:r>
-      <w:proofErr w:type="spellStart"/>
-      <w:r>
-        <w:rPr>
-          <w:sz w:val="36"/>
-          <w:szCs w:val="36"/>
-        </w:rPr>
-        <w:t>Informacioni</w:t>
-      </w:r>
-      <w:proofErr w:type="spellEnd"/>
-      <w:r>
-        <w:rPr>
-          <w:sz w:val="36"/>
-          <w:szCs w:val="36"/>
-        </w:rPr>
-        <w:t xml:space="preserve"> </w:t>
-      </w:r>
-      <w:proofErr w:type="spellStart"/>
-      <w:r>
-        <w:rPr>
-          <w:sz w:val="36"/>
-          <w:szCs w:val="36"/>
-        </w:rPr>
-        <w:t>sistem</w:t>
-      </w:r>
-      <w:proofErr w:type="spellEnd"/>
-      <w:r>
-        <w:rPr>
-          <w:sz w:val="36"/>
-          <w:szCs w:val="36"/>
-        </w:rPr>
-        <w:t xml:space="preserve"> </w:t>
-      </w:r>
-      <w:proofErr w:type="spellStart"/>
-      <w:r>
-        <w:rPr>
-          <w:sz w:val="36"/>
-          <w:szCs w:val="36"/>
-        </w:rPr>
-        <w:t>banke</w:t>
-      </w:r>
-      <w:proofErr w:type="spellEnd"/>
+        <w:t>: Informacioni sistem banke</w:t>
+      </w:r>
     </w:p>
     <w:p>
       <w:pPr>
@@ -1087,6 +993,9 @@
         </w:drawing>
       </w:r>
       <w:r>
+        <w:rPr>
+          <w:noProof/>
+        </w:rPr>
         <w:drawing>
           <wp:anchor distT="0" distB="0" distL="114300" distR="114300" simplePos="0" relativeHeight="251673600" behindDoc="0" locked="0" layoutInCell="1" allowOverlap="1" wp14:anchorId="1CEDD1A5" wp14:editId="509A304A">
             <wp:simplePos x="0" y="0"/>
@@ -1278,9 +1187,104 @@
     </w:p>
     <w:p/>
     <w:p/>
+    <w:p/>
+    <w:p/>
+    <w:p/>
+    <w:p/>
     <w:p>
+      <w:pPr>
+        <w:jc w:val="center"/>
+        <w:rPr>
+          <w:b/>
+          <w:bCs/>
+          <w:sz w:val="36"/>
+          <w:szCs w:val="36"/>
+        </w:rPr>
+      </w:pPr>
+      <w:r>
+        <w:rPr>
+          <w:b/>
+          <w:bCs/>
+          <w:noProof/>
+          <w:sz w:val="36"/>
+          <w:szCs w:val="36"/>
+        </w:rPr>
+        <w:drawing>
+          <wp:anchor distT="0" distB="0" distL="114300" distR="114300" simplePos="0" relativeHeight="251678720" behindDoc="1" locked="0" layoutInCell="1" allowOverlap="1" wp14:anchorId="550CA631" wp14:editId="518BB492">
+            <wp:simplePos x="0" y="0"/>
+            <wp:positionH relativeFrom="page">
+              <wp:posOffset>-133350</wp:posOffset>
+            </wp:positionH>
+            <wp:positionV relativeFrom="paragraph">
+              <wp:posOffset>401320</wp:posOffset>
+            </wp:positionV>
+            <wp:extent cx="8020050" cy="4991100"/>
+            <wp:effectExtent l="0" t="0" r="0" b="0"/>
+            <wp:wrapNone/>
+            <wp:docPr id="2" name="Picture 2"/>
+            <wp:cNvGraphicFramePr>
+              <a:graphicFrameLocks xmlns:a="http://schemas.openxmlformats.org/drawingml/2006/main" noChangeAspect="1"/>
+            </wp:cNvGraphicFramePr>
+            <a:graphic xmlns:a="http://schemas.openxmlformats.org/drawingml/2006/main">
+              <a:graphicData uri="http://schemas.openxmlformats.org/drawingml/2006/picture">
+                <pic:pic xmlns:pic="http://schemas.openxmlformats.org/drawingml/2006/picture">
+                  <pic:nvPicPr>
+                    <pic:cNvPr id="0" name="Picture 1"/>
+                    <pic:cNvPicPr>
+                      <a:picLocks noChangeAspect="1" noChangeArrowheads="1"/>
+                    </pic:cNvPicPr>
+                  </pic:nvPicPr>
+                  <pic:blipFill>
+                    <a:blip r:embed="rId25">
+                      <a:extLst>
+                        <a:ext uri="{28A0092B-C50C-407E-A947-70E740481C1C}">
+                          <a14:useLocalDpi xmlns:a14="http://schemas.microsoft.com/office/drawing/2010/main" val="0"/>
+                        </a:ext>
+                      </a:extLst>
+                    </a:blip>
+                    <a:srcRect/>
+                    <a:stretch>
+                      <a:fillRect/>
+                    </a:stretch>
+                  </pic:blipFill>
+                  <pic:spPr bwMode="auto">
+                    <a:xfrm>
+                      <a:off x="0" y="0"/>
+                      <a:ext cx="8020050" cy="4991100"/>
+                    </a:xfrm>
+                    <a:prstGeom prst="rect">
+                      <a:avLst/>
+                    </a:prstGeom>
+                    <a:noFill/>
+                    <a:ln>
+                      <a:noFill/>
+                    </a:ln>
+                  </pic:spPr>
+                </pic:pic>
+              </a:graphicData>
+            </a:graphic>
+            <wp14:sizeRelH relativeFrom="margin">
+              <wp14:pctWidth>0</wp14:pctWidth>
+            </wp14:sizeRelH>
+            <wp14:sizeRelV relativeFrom="margin">
+              <wp14:pctHeight>0</wp14:pctHeight>
+            </wp14:sizeRelV>
+          </wp:anchor>
+        </w:drawing>
+      </w:r>
       <w:bookmarkStart w:id="0" w:name="_GoBack"/>
       <w:bookmarkEnd w:id="0"/>
+    </w:p>
+    <w:p>
+      <w:pPr>
+        <w:jc w:val="center"/>
+        <w:rPr>
+          <w:b/>
+          <w:bCs/>
+          <w:sz w:val="36"/>
+          <w:szCs w:val="36"/>
+        </w:rPr>
+      </w:pPr>
     </w:p>
     <w:sectPr>
       <w:pgSz w:w="12240" w:h="15840"/>
@@ -2223,7 +2227,7 @@
 </file>
 
 <file path=customXml/itemProps1.xml><?xml version="1.0" encoding="utf-8"?>
-<ds:datastoreItem xmlns:ds="http://schemas.openxmlformats.org/officeDocument/2006/customXml" ds:itemID="{6DE58AE9-BDDF-4BE8-B53B-48223E74C3C3}">
+<ds:datastoreItem xmlns:ds="http://schemas.openxmlformats.org/officeDocument/2006/customXml" ds:itemID="{DD385E92-8DF1-4892-97DE-D709568EB882}">
   <ds:schemaRefs>
     <ds:schemaRef ds:uri="http://schemas.openxmlformats.org/officeDocument/2006/bibliography"/>
   </ds:schemaRefs>

</xml_diff>